<commit_message>
chapter and assignment updates
</commit_message>
<xml_diff>
--- a/Assignments/CISC695_Assignment4_OguzKaanYildirim.docx
+++ b/Assignments/CISC695_Assignment4_OguzKaanYildirim.docx
@@ -3,587 +3,20 @@
 <w:document xmlns:wpc="http://schemas.microsoft.com/office/word/2010/wordprocessingCanvas" xmlns:cx="http://schemas.microsoft.com/office/drawing/2014/chartex" xmlns:cx1="http://schemas.microsoft.com/office/drawing/2015/9/8/chartex" xmlns:cx2="http://schemas.microsoft.com/office/drawing/2015/10/21/chartex" xmlns:cx3="http://schemas.microsoft.com/office/drawing/2016/5/9/chartex" xmlns:cx4="http://schemas.microsoft.com/office/drawing/2016/5/10/chartex" xmlns:cx5="http://schemas.microsoft.com/office/drawing/2016/5/11/chartex" xmlns:cx6="http://schemas.microsoft.com/office/drawing/2016/5/12/chartex" xmlns:cx7="http://schemas.microsoft.com/office/drawing/2016/5/13/chartex" xmlns:cx8="http://schemas.microsoft.com/office/drawing/2016/5/14/chartex" xmlns:mc="http://schemas.openxmlformats.org/markup-compatibility/2006" xmlns:aink="http://schemas.microsoft.com/office/drawing/2016/ink" xmlns:am3d="http://schemas.microsoft.com/office/drawing/2017/model3d" xmlns:o="urn:schemas-microsoft-com:office:office" xmlns:oel="http://schemas.microsoft.com/office/2019/extlst" xmlns:r="http://schemas.openxmlformats.org/officeDocument/2006/relationships" xmlns:m="http://schemas.openxmlformats.org/officeDocument/2006/math" xmlns:v="urn:schemas-microsoft-com:vml" xmlns:wp14="http://schemas.microsoft.com/office/word/2010/wordprocessingDrawing" xmlns:wp="http://schemas.openxmlformats.org/drawingml/2006/wordprocessingDrawing" xmlns:w10="urn:schemas-microsoft-com:office:word" xmlns:w="http://schemas.openxmlformats.org/wordprocessingml/2006/main" xmlns:w14="http://schemas.microsoft.com/office/word/2010/wordml" xmlns:w15="http://schemas.microsoft.com/office/word/2012/wordml" xmlns:w16cex="http://schemas.microsoft.com/office/word/2018/wordml/cex" xmlns:w16cid="http://schemas.microsoft.com/office/word/2016/wordml/cid" xmlns:w16="http://schemas.microsoft.com/office/word/2018/wordml" xmlns:w16du="http://schemas.microsoft.com/office/word/2023/wordml/word16du" xmlns:w16sdtdh="http://schemas.microsoft.com/office/word/2020/wordml/sdtdatahash" xmlns:w16se="http://schemas.microsoft.com/office/word/2015/wordml/symex" xmlns:wpg="http://schemas.microsoft.com/office/word/2010/wordprocessingGroup" xmlns:wpi="http://schemas.microsoft.com/office/word/2010/wordprocessingInk" xmlns:wne="http://schemas.microsoft.com/office/word/2006/wordml" xmlns:wps="http://schemas.microsoft.com/office/word/2010/wordprocessingShape" mc:Ignorable="w14 w15 w16se w16cid w16 w16cex w16sdtdh w16du wp14">
   <w:body>
     <w:p>
-      <w:r>
-        <w:t>@startuml</w:t>
-      </w:r>
-    </w:p>
-    <w:p/>
-    <w:p>
-      <w:r>
-        <w:t>' Boundary Classes</w:t>
-      </w:r>
-    </w:p>
-    <w:p>
-      <w:r>
-        <w:t>class AvailabilityBoundary &lt;&lt;Boundary&gt;&gt; {</w:t>
-      </w:r>
-    </w:p>
-    <w:p>
-      <w:r>
-        <w:t xml:space="preserve">    +commands: List&lt;String&gt;</w:t>
-      </w:r>
-    </w:p>
-    <w:p>
-      <w:r>
-        <w:t xml:space="preserve">    +check_availability()</w:t>
-      </w:r>
-    </w:p>
-    <w:p>
-      <w:r>
-        <w:t xml:space="preserve">    +start_monitoring_availability()</w:t>
-      </w:r>
-    </w:p>
-    <w:p>
-      <w:r>
-        <w:t xml:space="preserve">    +stop_monitoring_availability()</w:t>
-      </w:r>
-    </w:p>
-    <w:p>
-      <w:r>
-        <w:t>}</w:t>
-      </w:r>
-    </w:p>
-    <w:p/>
-    <w:p>
-      <w:r>
-        <w:t>class BotBoundary &lt;&lt;Boundary&gt;&gt; {</w:t>
-      </w:r>
-    </w:p>
-    <w:p>
-      <w:r>
-        <w:t xml:space="preserve">    +commands: List&lt;String&gt;</w:t>
-      </w:r>
-    </w:p>
-    <w:p>
-      <w:r>
-        <w:t xml:space="preserve">    +project_help()</w:t>
-      </w:r>
-    </w:p>
-    <w:p>
-      <w:r>
-        <w:t xml:space="preserve">    +stop_bot()</w:t>
-      </w:r>
-    </w:p>
-    <w:p>
-      <w:r>
-        <w:t xml:space="preserve">    +receive_email()</w:t>
-      </w:r>
-    </w:p>
-    <w:p>
-      <w:r>
-        <w:t>}</w:t>
-      </w:r>
-    </w:p>
-    <w:p/>
-    <w:p>
-      <w:r>
-        <w:t>class BrowserBoundary &lt;&lt;Boundary&gt;&gt; {</w:t>
-      </w:r>
-    </w:p>
-    <w:p>
-      <w:r>
-        <w:t xml:space="preserve">    +browser_status: Boolean</w:t>
-      </w:r>
-    </w:p>
-    <w:p>
-      <w:r>
-        <w:t xml:space="preserve">    +current_url: String</w:t>
-      </w:r>
-    </w:p>
-    <w:p>
-      <w:r>
-        <w:t xml:space="preserve">    +launch_browser()</w:t>
-      </w:r>
-    </w:p>
-    <w:p>
-      <w:r>
-        <w:t xml:space="preserve">    +close_browser()</w:t>
-      </w:r>
-    </w:p>
-    <w:p>
-      <w:r>
-        <w:t xml:space="preserve">    +login()</w:t>
-      </w:r>
-    </w:p>
-    <w:p>
-      <w:r>
-        <w:t xml:space="preserve">    +navigate_to_website()</w:t>
-      </w:r>
-    </w:p>
-    <w:p>
-      <w:r>
-        <w:t>}</w:t>
-      </w:r>
-    </w:p>
-    <w:p/>
-    <w:p>
-      <w:r>
-        <w:t>class PriceBoundary &lt;&lt;Boundary&gt;&gt; {</w:t>
-      </w:r>
-    </w:p>
-    <w:p>
-      <w:r>
-        <w:t xml:space="preserve">    +current_price: Double</w:t>
-      </w:r>
-    </w:p>
-    <w:p>
-      <w:r>
-        <w:t xml:space="preserve">    +monitoring_status: Boolean</w:t>
-      </w:r>
-    </w:p>
-    <w:p>
-      <w:r>
-        <w:t xml:space="preserve">    +get_price()</w:t>
-      </w:r>
-    </w:p>
-    <w:p>
-      <w:r>
-        <w:lastRenderedPageBreak/>
-        <w:t xml:space="preserve">    +start_monitoring_price()</w:t>
-      </w:r>
-    </w:p>
-    <w:p>
-      <w:r>
-        <w:t xml:space="preserve">    +stop_monitoring_price()</w:t>
-      </w:r>
-    </w:p>
-    <w:p>
-      <w:r>
-        <w:t>}</w:t>
-      </w:r>
-    </w:p>
-    <w:p/>
-    <w:p>
-      <w:r>
-        <w:t>' Control Classes</w:t>
-      </w:r>
-    </w:p>
-    <w:p>
-      <w:r>
-        <w:t>class AvailabilityControl &lt;&lt;Control&gt;&gt; {</w:t>
-      </w:r>
-    </w:p>
-    <w:p>
-      <w:r>
-        <w:t xml:space="preserve">    +monitoring_active: Boolean</w:t>
-      </w:r>
-    </w:p>
-    <w:p>
-      <w:r>
-        <w:t xml:space="preserve">    +scheduled_tasks: List&lt;Task&gt;</w:t>
-      </w:r>
-    </w:p>
-    <w:p>
-      <w:r>
-        <w:t xml:space="preserve">    +receive_command()</w:t>
-      </w:r>
-    </w:p>
-    <w:p>
-      <w:r>
-        <w:t xml:space="preserve">    +check_availability()</w:t>
-      </w:r>
-    </w:p>
-    <w:p>
-      <w:r>
-        <w:t xml:space="preserve">    +start_monitoring_availability()</w:t>
-      </w:r>
-    </w:p>
-    <w:p>
-      <w:r>
-        <w:t xml:space="preserve">    +stop_monitoring_availability()</w:t>
-      </w:r>
-    </w:p>
-    <w:p>
-      <w:r>
-        <w:t>}</w:t>
-      </w:r>
-    </w:p>
-    <w:p/>
-    <w:p>
-      <w:r>
-        <w:t>class BotControl &lt;&lt;Control&gt;&gt; {</w:t>
-      </w:r>
-    </w:p>
-    <w:p>
-      <w:r>
-        <w:t xml:space="preserve">    +active_sessions: Integer</w:t>
-      </w:r>
-    </w:p>
-    <w:p>
-      <w:r>
-        <w:t xml:space="preserve">    +receive_command()</w:t>
-      </w:r>
-    </w:p>
-    <w:p>
-      <w:r>
-        <w:t xml:space="preserve">    +project_help()</w:t>
-      </w:r>
-    </w:p>
-    <w:p>
-      <w:r>
-        <w:t xml:space="preserve">    +stop_bot()</w:t>
-      </w:r>
-    </w:p>
-    <w:p>
-      <w:r>
-        <w:t xml:space="preserve">    +receive_email()</w:t>
-      </w:r>
-    </w:p>
-    <w:p>
-      <w:r>
-        <w:t>}</w:t>
-      </w:r>
-    </w:p>
-    <w:p/>
-    <w:p>
-      <w:r>
-        <w:t>class BrowserControl &lt;&lt;Control&gt;&gt; {</w:t>
-      </w:r>
-    </w:p>
-    <w:p>
-      <w:r>
-        <w:t xml:space="preserve">    +browser_instance: Object</w:t>
-      </w:r>
-    </w:p>
-    <w:p>
-      <w:r>
-        <w:t xml:space="preserve">    +receive_command()</w:t>
-      </w:r>
-    </w:p>
-    <w:p>
-      <w:r>
-        <w:t xml:space="preserve">    +launch_browser()</w:t>
-      </w:r>
-    </w:p>
-    <w:p>
-      <w:r>
-        <w:t xml:space="preserve">    +navigate_to_website()</w:t>
-      </w:r>
-    </w:p>
-    <w:p>
-      <w:r>
-        <w:t xml:space="preserve">    +login()</w:t>
-      </w:r>
-    </w:p>
-    <w:p>
-      <w:r>
-        <w:t xml:space="preserve">    +close_browser()</w:t>
-      </w:r>
-    </w:p>
-    <w:p>
-      <w:r>
-        <w:t>}</w:t>
-      </w:r>
-    </w:p>
-    <w:p/>
-    <w:p>
-      <w:r>
-        <w:t>class PriceControl &lt;&lt;Control&gt;&gt; {</w:t>
-      </w:r>
-    </w:p>
-    <w:p>
-      <w:r>
-        <w:t xml:space="preserve">    +price_history: List&lt;Double&gt;</w:t>
-      </w:r>
-    </w:p>
-    <w:p>
-      <w:r>
-        <w:t xml:space="preserve">    +monitoring_active: Boolean</w:t>
-      </w:r>
-    </w:p>
-    <w:p>
-      <w:r>
-        <w:t xml:space="preserve">    +receive_command()</w:t>
-      </w:r>
-    </w:p>
-    <w:p>
-      <w:r>
-        <w:t xml:space="preserve">    +get_price()</w:t>
-      </w:r>
-    </w:p>
-    <w:p>
-      <w:r>
-        <w:t xml:space="preserve">    +start_monitoring_price()</w:t>
-      </w:r>
-    </w:p>
-    <w:p>
-      <w:r>
-        <w:t xml:space="preserve">    +stop_monitoring_price()</w:t>
-      </w:r>
-    </w:p>
-    <w:p>
-      <w:r>
-        <w:t>}</w:t>
-      </w:r>
-    </w:p>
-    <w:p/>
-    <w:p>
-      <w:r>
-        <w:t>' Entity Classes</w:t>
-      </w:r>
-    </w:p>
-    <w:p>
-      <w:r>
-        <w:t>class AvailabilityEntity &lt;&lt;Entity&gt;&gt; {</w:t>
-      </w:r>
-    </w:p>
-    <w:p>
-      <w:r>
-        <w:t xml:space="preserve">    +availability_data: List&lt;Data&gt;</w:t>
-      </w:r>
-    </w:p>
-    <w:p>
-      <w:r>
-        <w:t xml:space="preserve">    +last_checked: DateTime</w:t>
-      </w:r>
-    </w:p>
-    <w:p>
-      <w:r>
-        <w:t xml:space="preserve">    +check_availability()</w:t>
-      </w:r>
-    </w:p>
-    <w:p>
-      <w:r>
-        <w:t xml:space="preserve">    +export_data()</w:t>
-      </w:r>
-    </w:p>
-    <w:p>
-      <w:r>
-        <w:t>}</w:t>
-      </w:r>
-    </w:p>
-    <w:p/>
-    <w:p>
-      <w:r>
-        <w:t>class BrowserEntity &lt;&lt;Entity&gt;&gt; {</w:t>
-      </w:r>
-    </w:p>
-    <w:p>
-      <w:r>
-        <w:t xml:space="preserve">    +cookies: List&lt;Cookie&gt;</w:t>
-      </w:r>
-    </w:p>
-    <w:p>
-      <w:r>
-        <w:t xml:space="preserve">    +session_data: Map&lt;String, String&gt;</w:t>
-      </w:r>
-    </w:p>
-    <w:p>
-      <w:r>
-        <w:t xml:space="preserve">    +launch_browser()</w:t>
-      </w:r>
-    </w:p>
-    <w:p>
-      <w:r>
-        <w:t xml:space="preserve">    +navigate_to_website()</w:t>
-      </w:r>
-    </w:p>
-    <w:p>
-      <w:r>
-        <w:t xml:space="preserve">    +close_browser()</w:t>
-      </w:r>
-    </w:p>
-    <w:p>
-      <w:r>
-        <w:t xml:space="preserve">    +login()</w:t>
-      </w:r>
-    </w:p>
-    <w:p>
-      <w:r>
-        <w:t>}</w:t>
-      </w:r>
-    </w:p>
-    <w:p/>
-    <w:p>
-      <w:r>
-        <w:t>class DataExportEntity &lt;&lt;Entity&gt;&gt; {</w:t>
-      </w:r>
-    </w:p>
-    <w:p>
-      <w:r>
-        <w:t xml:space="preserve">    +file_paths: List&lt;String&gt;</w:t>
-      </w:r>
-    </w:p>
-    <w:p>
-      <w:r>
-        <w:t xml:space="preserve">    +export_to_excel()</w:t>
-      </w:r>
-    </w:p>
-    <w:p>
-      <w:r>
-        <w:lastRenderedPageBreak/>
-        <w:t xml:space="preserve">    +export_to_html()</w:t>
-      </w:r>
-    </w:p>
-    <w:p>
-      <w:r>
-        <w:t>}</w:t>
-      </w:r>
-    </w:p>
-    <w:p/>
-    <w:p>
-      <w:r>
-        <w:t>class EmailEntity &lt;&lt;Entity&gt;&gt; {</w:t>
-      </w:r>
-    </w:p>
-    <w:p>
-      <w:r>
-        <w:t xml:space="preserve">    +email_queue: List&lt;Email&gt;</w:t>
-      </w:r>
-    </w:p>
-    <w:p>
-      <w:r>
-        <w:t xml:space="preserve">    +send_email_with_attachments()</w:t>
-      </w:r>
-    </w:p>
-    <w:p>
-      <w:r>
-        <w:t>}</w:t>
-      </w:r>
-    </w:p>
-    <w:p/>
-    <w:p>
-      <w:r>
-        <w:t>class PriceEntity &lt;&lt;Entity&gt;&gt; {</w:t>
-      </w:r>
-    </w:p>
-    <w:p>
-      <w:r>
-        <w:t xml:space="preserve">    +price_data: Map&lt;String, Double&gt;</w:t>
-      </w:r>
-    </w:p>
-    <w:p>
-      <w:r>
-        <w:t xml:space="preserve">    +last_updated: DateTime</w:t>
-      </w:r>
-    </w:p>
-    <w:p>
-      <w:r>
-        <w:t xml:space="preserve">    +get_price()</w:t>
-      </w:r>
-    </w:p>
-    <w:p>
-      <w:r>
-        <w:t xml:space="preserve">    +export_data()</w:t>
-      </w:r>
-    </w:p>
-    <w:p>
-      <w:r>
-        <w:t>}</w:t>
-      </w:r>
-    </w:p>
-    <w:p/>
-    <w:p>
-      <w:r>
-        <w:t>' Relationships</w:t>
-      </w:r>
-    </w:p>
-    <w:p>
-      <w:r>
-        <w:t>AvailabilityBoundary --&gt; AvailabilityControl</w:t>
-      </w:r>
-    </w:p>
-    <w:p>
-      <w:r>
-        <w:t>BotBoundary --&gt; BotControl</w:t>
-      </w:r>
-    </w:p>
-    <w:p>
-      <w:r>
-        <w:t>BrowserBoundary --&gt; BrowserControl</w:t>
-      </w:r>
-    </w:p>
-    <w:p>
-      <w:r>
-        <w:t>PriceBoundary --&gt; PriceControl</w:t>
-      </w:r>
-    </w:p>
-    <w:p/>
-    <w:p>
-      <w:r>
-        <w:t>AvailabilityControl --&gt; AvailabilityEntity</w:t>
-      </w:r>
-    </w:p>
-    <w:p>
-      <w:r>
-        <w:t>AvailabilityControl ---&gt; DataExportEntity</w:t>
-      </w:r>
-    </w:p>
-    <w:p>
-      <w:r>
-        <w:t>AvailabilityControl ---&gt; EmailEntity</w:t>
-      </w:r>
-    </w:p>
-    <w:p/>
-    <w:p>
-      <w:r>
-        <w:t>PriceControl --&gt; PriceEntity</w:t>
-      </w:r>
-    </w:p>
-    <w:p>
-      <w:r>
-        <w:t>PriceControl ---&gt; DataExportEntity</w:t>
-      </w:r>
-    </w:p>
-    <w:p>
-      <w:r>
-        <w:t>PriceControl ---&gt; EmailEntity</w:t>
-      </w:r>
-    </w:p>
-    <w:p>
-      <w:r>
-        <w:t>BrowserControl --&gt; BrowserEntity</w:t>
-      </w:r>
-    </w:p>
-    <w:p/>
-    <w:p/>
-    <w:p/>
-    <w:p>
-      <w:pPr>
-        <w:rPr>
-          <w:lang w:val="en-US"/>
-        </w:rPr>
-      </w:pPr>
-      <w:r>
-        <w:t>@enduml</w:t>
-      </w:r>
-    </w:p>
-    <w:p>
-      <w:pPr>
-        <w:rPr>
-          <w:lang w:val="en-US"/>
-        </w:rPr>
-      </w:pPr>
-    </w:p>
-    <w:p>
-      <w:pPr>
-        <w:rPr>
-          <w:lang w:val="en-US"/>
-        </w:rPr>
-      </w:pPr>
-    </w:p>
-    <w:p>
-      <w:pPr>
-        <w:rPr>
-          <w:lang w:val="en-US"/>
-        </w:rPr>
-      </w:pPr>
-    </w:p>
-    <w:p>
-      <w:pPr>
-        <w:rPr>
-          <w:lang w:val="en-US"/>
-        </w:rPr>
-      </w:pPr>
-      <w:r>
-        <w:rPr>
-          <w:noProof/>
+      <w:pPr>
+        <w:rPr>
+          <w:lang w:val="tr-TR"/>
+        </w:rPr>
+      </w:pPr>
+      <w:r>
+        <w:rPr>
+          <w:lang w:val="tr-TR"/>
         </w:rPr>
         <w:drawing>
-          <wp:inline distT="0" distB="0" distL="0" distR="0" wp14:anchorId="4B096F6B" wp14:editId="6A3C8B38">
-            <wp:extent cx="6400800" cy="4145915"/>
+          <wp:inline distT="0" distB="0" distL="0" distR="0" wp14:anchorId="1DB88228" wp14:editId="2A848619">
+            <wp:extent cx="6400800" cy="2450465"/>
             <wp:effectExtent l="0" t="0" r="0" b="6985"/>
-            <wp:docPr id="2115006800" name="Picture 1" descr="lPRFRjGm4CRlVehS2eA-m2gAofOUa40WwDtoEiF6rF44Ux9jXVhkvC-aialYIbL5BdKoNpBVZ7-UxaKWvQblhH1dnHvxLoj_NrnQ5G84eSU_nOUJCbOTZ3Lq_oWfosLPLSKVKGpNEurjgrmTTiLd4wZyGTwuOyMn1lIDLD6dthoT8vC3sQ8pXECB6oBiCfe7mLxtI2-ss7dy1Pfa0xPByXwGbdiF6im99BH3_YInnzi0FflyC6ja84NzO66FQ44vTjPx3uvax-skc7tD0Qjwfnl9Boz6jCK0JnzQF1gtt3XrCaT580dbBHo28OWDV_D6GzRkugWRbRlY8_O72tCesedLOex0hsrkyfCeTcl1Xv7AItJaqMQWN1HboIkk8JMgD9aJF34QT0DrRw6MfCBDWiNriAxI3MTmsF5_n3bJt5oH3122GJUO_-G8Zk2ppb-3yeodXN7Z0YatSlFrCERBUaeHpm8SWxvn55B4Crudp6HZ0g6_vwsVAQ-UfoTJpclIV-N8K6uYiw0ivqL4HoIIjIArL3WigwNlWUI4CjIxOWZ0jMdXESBXhaDFqoTNsDZqen5l30HsSJdTiGycc5r-KHqFvlS53-YNOP8Pah7niI5NKqsRtdyQ2x9JrAp-u-2644guqs0vKVIueJOvHbVZkTfC1cDK_kwX1yuswHzxvMevIsuDDL8HATsqu2Zym_v62YP_fTqH_Kn7tmsgb8uKyIqepehlO1KPTA4nNH2hloBEpwkrIIxsIB4cceE2CKl3oLWIK-sn89a4GgnaZ9p4nsf3EcXZQBBAUBF5R2tA6UyJ1xDPMBBn-RGFSMjOC5mNuEg-jU8l (1173×760)"/>
+            <wp:docPr id="669494985" name="Picture 1" descr="A screenshot of a computer program&#10;&#10;Description automatically generated"/>
             <wp:cNvGraphicFramePr>
               <a:graphicFrameLocks xmlns:a="http://schemas.openxmlformats.org/drawingml/2006/main" noChangeAspect="1"/>
             </wp:cNvGraphicFramePr>
@@ -591,42 +24,2070 @@
               <a:graphicData uri="http://schemas.openxmlformats.org/drawingml/2006/picture">
                 <pic:pic xmlns:pic="http://schemas.openxmlformats.org/drawingml/2006/picture">
                   <pic:nvPicPr>
-                    <pic:cNvPr id="0" name="Picture 1" descr="lPRFRjGm4CRlVehS2eA-m2gAofOUa40WwDtoEiF6rF44Ux9jXVhkvC-aialYIbL5BdKoNpBVZ7-UxaKWvQblhH1dnHvxLoj_NrnQ5G84eSU_nOUJCbOTZ3Lq_oWfosLPLSKVKGpNEurjgrmTTiLd4wZyGTwuOyMn1lIDLD6dthoT8vC3sQ8pXECB6oBiCfe7mLxtI2-ss7dy1Pfa0xPByXwGbdiF6im99BH3_YInnzi0FflyC6ja84NzO66FQ44vTjPx3uvax-skc7tD0Qjwfnl9Boz6jCK0JnzQF1gtt3XrCaT580dbBHo28OWDV_D6GzRkugWRbRlY8_O72tCesedLOex0hsrkyfCeTcl1Xv7AItJaqMQWN1HboIkk8JMgD9aJF34QT0DrRw6MfCBDWiNriAxI3MTmsF5_n3bJt5oH3122GJUO_-G8Zk2ppb-3yeodXN7Z0YatSlFrCERBUaeHpm8SWxvn55B4Crudp6HZ0g6_vwsVAQ-UfoTJpclIV-N8K6uYiw0ivqL4HoIIjIArL3WigwNlWUI4CjIxOWZ0jMdXESBXhaDFqoTNsDZqen5l30HsSJdTiGycc5r-KHqFvlS53-YNOP8Pah7niI5NKqsRtdyQ2x9JrAp-u-2644guqs0vKVIueJOvHbVZkTfC1cDK_kwX1yuswHzxvMevIsuDDL8HATsqu2Zym_v62YP_fTqH_Kn7tmsgb8uKyIqepehlO1KPTA4nNH2hloBEpwkrIIxsIB4cceE2CKl3oLWIK-sn89a4GgnaZ9p4nsf3EcXZQBBAUBF5R2tA6UyJ1xDPMBBn-RGFSMjOC5mNuEg-jU8l (1173×760)"/>
-                    <pic:cNvPicPr>
-                      <a:picLocks noChangeAspect="1" noChangeArrowheads="1"/>
-                    </pic:cNvPicPr>
+                    <pic:cNvPr id="669494985" name="Picture 1" descr="A screenshot of a computer program&#10;&#10;Description automatically generated"/>
+                    <pic:cNvPicPr/>
                   </pic:nvPicPr>
                   <pic:blipFill>
-                    <a:blip r:embed="rId5">
-                      <a:extLst>
-                        <a:ext uri="{28A0092B-C50C-407E-A947-70E740481C1C}">
-                          <a14:useLocalDpi xmlns:a14="http://schemas.microsoft.com/office/drawing/2010/main" val="0"/>
-                        </a:ext>
-                      </a:extLst>
-                    </a:blip>
-                    <a:srcRect/>
+                    <a:blip r:embed="rId5"/>
                     <a:stretch>
                       <a:fillRect/>
                     </a:stretch>
                   </pic:blipFill>
-                  <pic:spPr bwMode="auto">
+                  <pic:spPr>
                     <a:xfrm>
                       <a:off x="0" y="0"/>
-                      <a:ext cx="6400800" cy="4145915"/>
+                      <a:ext cx="6400800" cy="2450465"/>
                     </a:xfrm>
                     <a:prstGeom prst="rect">
                       <a:avLst/>
                     </a:prstGeom>
-                    <a:noFill/>
-                    <a:ln>
-                      <a:noFill/>
-                    </a:ln>
                   </pic:spPr>
                 </pic:pic>
               </a:graphicData>
             </a:graphic>
           </wp:inline>
         </w:drawing>
+      </w:r>
+    </w:p>
+    <w:p>
+      <w:pPr>
+        <w:rPr>
+          <w:lang w:val="tr-TR"/>
+        </w:rPr>
+      </w:pPr>
+    </w:p>
+    <w:p>
+      <w:pPr>
+        <w:rPr>
+          <w:lang w:val="tr-TR"/>
+        </w:rPr>
+      </w:pPr>
+    </w:p>
+    <w:p>
+      <w:pPr>
+        <w:rPr>
+          <w:lang w:val="tr-TR"/>
+        </w:rPr>
+      </w:pPr>
+      <w:r>
+        <w:rPr>
+          <w:lang w:val="tr-TR"/>
+        </w:rPr>
+        <w:drawing>
+          <wp:inline distT="0" distB="0" distL="0" distR="0" wp14:anchorId="222DEBB7" wp14:editId="13CFF138">
+            <wp:extent cx="6400800" cy="1615440"/>
+            <wp:effectExtent l="0" t="0" r="0" b="3810"/>
+            <wp:docPr id="1935847356" name="Picture 1" descr="A group of white rectangular boxes with text&#10;&#10;Description automatically generated with medium confidence"/>
+            <wp:cNvGraphicFramePr>
+              <a:graphicFrameLocks xmlns:a="http://schemas.openxmlformats.org/drawingml/2006/main" noChangeAspect="1"/>
+            </wp:cNvGraphicFramePr>
+            <a:graphic xmlns:a="http://schemas.openxmlformats.org/drawingml/2006/main">
+              <a:graphicData uri="http://schemas.openxmlformats.org/drawingml/2006/picture">
+                <pic:pic xmlns:pic="http://schemas.openxmlformats.org/drawingml/2006/picture">
+                  <pic:nvPicPr>
+                    <pic:cNvPr id="1935847356" name="Picture 1" descr="A group of white rectangular boxes with text&#10;&#10;Description automatically generated with medium confidence"/>
+                    <pic:cNvPicPr/>
+                  </pic:nvPicPr>
+                  <pic:blipFill>
+                    <a:blip r:embed="rId6"/>
+                    <a:stretch>
+                      <a:fillRect/>
+                    </a:stretch>
+                  </pic:blipFill>
+                  <pic:spPr>
+                    <a:xfrm>
+                      <a:off x="0" y="0"/>
+                      <a:ext cx="6400800" cy="1615440"/>
+                    </a:xfrm>
+                    <a:prstGeom prst="rect">
+                      <a:avLst/>
+                    </a:prstGeom>
+                  </pic:spPr>
+                </pic:pic>
+              </a:graphicData>
+            </a:graphic>
+          </wp:inline>
+        </w:drawing>
+      </w:r>
+    </w:p>
+    <w:p>
+      <w:pPr>
+        <w:rPr>
+          <w:lang w:val="tr-TR"/>
+        </w:rPr>
+      </w:pPr>
+    </w:p>
+    <w:p>
+      <w:pPr>
+        <w:rPr>
+          <w:lang w:val="tr-TR"/>
+        </w:rPr>
+      </w:pPr>
+    </w:p>
+    <w:p>
+      <w:pPr>
+        <w:rPr>
+          <w:lang w:val="tr-TR"/>
+        </w:rPr>
+      </w:pPr>
+      <w:r>
+        <w:rPr>
+          <w:lang w:val="tr-TR"/>
+        </w:rPr>
+        <w:t>@startuml</w:t>
+      </w:r>
+    </w:p>
+    <w:p>
+      <w:pPr>
+        <w:rPr>
+          <w:lang w:val="tr-TR"/>
+        </w:rPr>
+      </w:pPr>
+    </w:p>
+    <w:p>
+      <w:pPr>
+        <w:rPr>
+          <w:lang w:val="tr-TR"/>
+        </w:rPr>
+      </w:pPr>
+      <w:r>
+        <w:rPr>
+          <w:lang w:val="tr-TR"/>
+        </w:rPr>
+        <w:t>' Boundary Classes</w:t>
+      </w:r>
+    </w:p>
+    <w:p>
+      <w:pPr>
+        <w:rPr>
+          <w:lang w:val="tr-TR"/>
+        </w:rPr>
+      </w:pPr>
+      <w:r>
+        <w:rPr>
+          <w:lang w:val="tr-TR"/>
+        </w:rPr>
+        <w:t>class project_help_boundary &lt;&lt;Boundary&gt;&gt; {</w:t>
+      </w:r>
+    </w:p>
+    <w:p>
+      <w:pPr>
+        <w:rPr>
+          <w:lang w:val="tr-TR"/>
+        </w:rPr>
+      </w:pPr>
+      <w:r>
+        <w:rPr>
+          <w:lang w:val="tr-TR"/>
+        </w:rPr>
+        <w:t xml:space="preserve">    +commands: List&lt;String&gt;</w:t>
+      </w:r>
+    </w:p>
+    <w:p>
+      <w:pPr>
+        <w:rPr>
+          <w:lang w:val="tr-TR"/>
+        </w:rPr>
+      </w:pPr>
+      <w:r>
+        <w:rPr>
+          <w:lang w:val="tr-TR"/>
+        </w:rPr>
+        <w:t xml:space="preserve">    +project_help()</w:t>
+      </w:r>
+    </w:p>
+    <w:p>
+      <w:pPr>
+        <w:rPr>
+          <w:lang w:val="tr-TR"/>
+        </w:rPr>
+      </w:pPr>
+      <w:r>
+        <w:rPr>
+          <w:lang w:val="tr-TR"/>
+        </w:rPr>
+        <w:t>}</w:t>
+      </w:r>
+    </w:p>
+    <w:p>
+      <w:pPr>
+        <w:rPr>
+          <w:lang w:val="tr-TR"/>
+        </w:rPr>
+      </w:pPr>
+    </w:p>
+    <w:p>
+      <w:pPr>
+        <w:rPr>
+          <w:lang w:val="tr-TR"/>
+        </w:rPr>
+      </w:pPr>
+      <w:r>
+        <w:rPr>
+          <w:lang w:val="tr-TR"/>
+        </w:rPr>
+        <w:t>class receive_email_boundary &lt;&lt;Boundary&gt;&gt; {</w:t>
+      </w:r>
+    </w:p>
+    <w:p>
+      <w:pPr>
+        <w:rPr>
+          <w:lang w:val="tr-TR"/>
+        </w:rPr>
+      </w:pPr>
+      <w:r>
+        <w:rPr>
+          <w:lang w:val="tr-TR"/>
+        </w:rPr>
+        <w:t xml:space="preserve">    +commands: List&lt;String&gt;</w:t>
+      </w:r>
+    </w:p>
+    <w:p>
+      <w:pPr>
+        <w:rPr>
+          <w:lang w:val="tr-TR"/>
+        </w:rPr>
+      </w:pPr>
+      <w:r>
+        <w:rPr>
+          <w:lang w:val="tr-TR"/>
+        </w:rPr>
+        <w:t xml:space="preserve">    +receive_email()</w:t>
+      </w:r>
+    </w:p>
+    <w:p>
+      <w:pPr>
+        <w:rPr>
+          <w:lang w:val="tr-TR"/>
+        </w:rPr>
+      </w:pPr>
+      <w:r>
+        <w:rPr>
+          <w:lang w:val="tr-TR"/>
+        </w:rPr>
+        <w:lastRenderedPageBreak/>
+        <w:t>}</w:t>
+      </w:r>
+    </w:p>
+    <w:p>
+      <w:pPr>
+        <w:rPr>
+          <w:lang w:val="tr-TR"/>
+        </w:rPr>
+      </w:pPr>
+    </w:p>
+    <w:p>
+      <w:pPr>
+        <w:rPr>
+          <w:lang w:val="tr-TR"/>
+        </w:rPr>
+      </w:pPr>
+      <w:r>
+        <w:rPr>
+          <w:lang w:val="tr-TR"/>
+        </w:rPr>
+        <w:t>class close_browser_boundary &lt;&lt;Boundary&gt;&gt; {</w:t>
+      </w:r>
+    </w:p>
+    <w:p>
+      <w:pPr>
+        <w:rPr>
+          <w:lang w:val="tr-TR"/>
+        </w:rPr>
+      </w:pPr>
+      <w:r>
+        <w:rPr>
+          <w:lang w:val="tr-TR"/>
+        </w:rPr>
+        <w:t xml:space="preserve">    +commands: List&lt;String&gt;</w:t>
+      </w:r>
+    </w:p>
+    <w:p>
+      <w:pPr>
+        <w:rPr>
+          <w:lang w:val="tr-TR"/>
+        </w:rPr>
+      </w:pPr>
+      <w:r>
+        <w:rPr>
+          <w:lang w:val="tr-TR"/>
+        </w:rPr>
+        <w:t xml:space="preserve">    +close_browser()</w:t>
+      </w:r>
+    </w:p>
+    <w:p>
+      <w:pPr>
+        <w:rPr>
+          <w:lang w:val="tr-TR"/>
+        </w:rPr>
+      </w:pPr>
+      <w:r>
+        <w:rPr>
+          <w:lang w:val="tr-TR"/>
+        </w:rPr>
+        <w:t>}</w:t>
+      </w:r>
+    </w:p>
+    <w:p>
+      <w:pPr>
+        <w:rPr>
+          <w:lang w:val="tr-TR"/>
+        </w:rPr>
+      </w:pPr>
+    </w:p>
+    <w:p>
+      <w:pPr>
+        <w:rPr>
+          <w:lang w:val="tr-TR"/>
+        </w:rPr>
+      </w:pPr>
+      <w:r>
+        <w:rPr>
+          <w:lang w:val="tr-TR"/>
+        </w:rPr>
+        <w:t>class login_boundary &lt;&lt;Boundary&gt;&gt; {</w:t>
+      </w:r>
+    </w:p>
+    <w:p>
+      <w:pPr>
+        <w:rPr>
+          <w:lang w:val="tr-TR"/>
+        </w:rPr>
+      </w:pPr>
+      <w:r>
+        <w:rPr>
+          <w:lang w:val="tr-TR"/>
+        </w:rPr>
+        <w:t xml:space="preserve">    +commands: List&lt;String&gt;</w:t>
+      </w:r>
+    </w:p>
+    <w:p>
+      <w:pPr>
+        <w:rPr>
+          <w:lang w:val="tr-TR"/>
+        </w:rPr>
+      </w:pPr>
+      <w:r>
+        <w:rPr>
+          <w:lang w:val="tr-TR"/>
+        </w:rPr>
+        <w:t xml:space="preserve">    +login()</w:t>
+      </w:r>
+    </w:p>
+    <w:p>
+      <w:pPr>
+        <w:rPr>
+          <w:lang w:val="tr-TR"/>
+        </w:rPr>
+      </w:pPr>
+      <w:r>
+        <w:rPr>
+          <w:lang w:val="tr-TR"/>
+        </w:rPr>
+        <w:t>}</w:t>
+      </w:r>
+    </w:p>
+    <w:p>
+      <w:pPr>
+        <w:rPr>
+          <w:lang w:val="tr-TR"/>
+        </w:rPr>
+      </w:pPr>
+    </w:p>
+    <w:p>
+      <w:pPr>
+        <w:rPr>
+          <w:lang w:val="tr-TR"/>
+        </w:rPr>
+      </w:pPr>
+      <w:r>
+        <w:rPr>
+          <w:lang w:val="tr-TR"/>
+        </w:rPr>
+        <w:t>class navigate_to_website_boundary &lt;&lt;Boundary&gt;&gt; {</w:t>
+      </w:r>
+    </w:p>
+    <w:p>
+      <w:pPr>
+        <w:rPr>
+          <w:lang w:val="tr-TR"/>
+        </w:rPr>
+      </w:pPr>
+      <w:r>
+        <w:rPr>
+          <w:lang w:val="tr-TR"/>
+        </w:rPr>
+        <w:t xml:space="preserve">    +commands: List&lt;String&gt;</w:t>
+      </w:r>
+    </w:p>
+    <w:p>
+      <w:pPr>
+        <w:rPr>
+          <w:lang w:val="tr-TR"/>
+        </w:rPr>
+      </w:pPr>
+      <w:r>
+        <w:rPr>
+          <w:lang w:val="tr-TR"/>
+        </w:rPr>
+        <w:t xml:space="preserve">    +navigate_to_website()</w:t>
+      </w:r>
+    </w:p>
+    <w:p>
+      <w:pPr>
+        <w:rPr>
+          <w:lang w:val="tr-TR"/>
+        </w:rPr>
+      </w:pPr>
+      <w:r>
+        <w:rPr>
+          <w:lang w:val="tr-TR"/>
+        </w:rPr>
+        <w:t>}</w:t>
+      </w:r>
+    </w:p>
+    <w:p>
+      <w:pPr>
+        <w:rPr>
+          <w:lang w:val="tr-TR"/>
+        </w:rPr>
+      </w:pPr>
+    </w:p>
+    <w:p>
+      <w:pPr>
+        <w:rPr>
+          <w:lang w:val="tr-TR"/>
+        </w:rPr>
+      </w:pPr>
+      <w:r>
+        <w:rPr>
+          <w:lang w:val="tr-TR"/>
+        </w:rPr>
+        <w:t>class check_availability_boundary &lt;&lt;Boundary&gt;&gt; {</w:t>
+      </w:r>
+    </w:p>
+    <w:p>
+      <w:pPr>
+        <w:rPr>
+          <w:lang w:val="tr-TR"/>
+        </w:rPr>
+      </w:pPr>
+      <w:r>
+        <w:rPr>
+          <w:lang w:val="tr-TR"/>
+        </w:rPr>
+        <w:t xml:space="preserve">    +commands: List&lt;String&gt;</w:t>
+      </w:r>
+    </w:p>
+    <w:p>
+      <w:pPr>
+        <w:rPr>
+          <w:lang w:val="tr-TR"/>
+        </w:rPr>
+      </w:pPr>
+      <w:r>
+        <w:rPr>
+          <w:lang w:val="tr-TR"/>
+        </w:rPr>
+        <w:t xml:space="preserve">    +check_availability()</w:t>
+      </w:r>
+    </w:p>
+    <w:p>
+      <w:pPr>
+        <w:rPr>
+          <w:lang w:val="tr-TR"/>
+        </w:rPr>
+      </w:pPr>
+      <w:r>
+        <w:rPr>
+          <w:lang w:val="tr-TR"/>
+        </w:rPr>
+        <w:t>}</w:t>
+      </w:r>
+    </w:p>
+    <w:p>
+      <w:pPr>
+        <w:rPr>
+          <w:lang w:val="tr-TR"/>
+        </w:rPr>
+      </w:pPr>
+    </w:p>
+    <w:p>
+      <w:pPr>
+        <w:rPr>
+          <w:lang w:val="tr-TR"/>
+        </w:rPr>
+      </w:pPr>
+      <w:r>
+        <w:rPr>
+          <w:lang w:val="tr-TR"/>
+        </w:rPr>
+        <w:t>class start_monitoring_availability_boundary &lt;&lt;Boundary&gt;&gt; {</w:t>
+      </w:r>
+    </w:p>
+    <w:p>
+      <w:pPr>
+        <w:rPr>
+          <w:lang w:val="tr-TR"/>
+        </w:rPr>
+      </w:pPr>
+      <w:r>
+        <w:rPr>
+          <w:lang w:val="tr-TR"/>
+        </w:rPr>
+        <w:t xml:space="preserve">    +commands: List&lt;String&gt;</w:t>
+      </w:r>
+    </w:p>
+    <w:p>
+      <w:pPr>
+        <w:rPr>
+          <w:lang w:val="tr-TR"/>
+        </w:rPr>
+      </w:pPr>
+      <w:r>
+        <w:rPr>
+          <w:lang w:val="tr-TR"/>
+        </w:rPr>
+        <w:t xml:space="preserve">    +start_monitoring_availability()</w:t>
+      </w:r>
+    </w:p>
+    <w:p>
+      <w:pPr>
+        <w:rPr>
+          <w:lang w:val="tr-TR"/>
+        </w:rPr>
+      </w:pPr>
+      <w:r>
+        <w:rPr>
+          <w:lang w:val="tr-TR"/>
+        </w:rPr>
+        <w:t>}</w:t>
+      </w:r>
+    </w:p>
+    <w:p>
+      <w:pPr>
+        <w:rPr>
+          <w:lang w:val="tr-TR"/>
+        </w:rPr>
+      </w:pPr>
+    </w:p>
+    <w:p>
+      <w:pPr>
+        <w:rPr>
+          <w:lang w:val="tr-TR"/>
+        </w:rPr>
+      </w:pPr>
+      <w:r>
+        <w:rPr>
+          <w:lang w:val="tr-TR"/>
+        </w:rPr>
+        <w:t>class stop_monitoring_availability_boundary &lt;&lt;Boundary&gt;&gt; {</w:t>
+      </w:r>
+    </w:p>
+    <w:p>
+      <w:pPr>
+        <w:rPr>
+          <w:lang w:val="tr-TR"/>
+        </w:rPr>
+      </w:pPr>
+      <w:r>
+        <w:rPr>
+          <w:lang w:val="tr-TR"/>
+        </w:rPr>
+        <w:t xml:space="preserve">    +commands: List&lt;String&gt;</w:t>
+      </w:r>
+    </w:p>
+    <w:p>
+      <w:pPr>
+        <w:rPr>
+          <w:lang w:val="tr-TR"/>
+        </w:rPr>
+      </w:pPr>
+      <w:r>
+        <w:rPr>
+          <w:lang w:val="tr-TR"/>
+        </w:rPr>
+        <w:t xml:space="preserve">    +stop_monitoring_availability()</w:t>
+      </w:r>
+    </w:p>
+    <w:p>
+      <w:pPr>
+        <w:rPr>
+          <w:lang w:val="tr-TR"/>
+        </w:rPr>
+      </w:pPr>
+      <w:r>
+        <w:rPr>
+          <w:lang w:val="tr-TR"/>
+        </w:rPr>
+        <w:lastRenderedPageBreak/>
+        <w:t>}</w:t>
+      </w:r>
+    </w:p>
+    <w:p>
+      <w:pPr>
+        <w:rPr>
+          <w:lang w:val="tr-TR"/>
+        </w:rPr>
+      </w:pPr>
+    </w:p>
+    <w:p>
+      <w:pPr>
+        <w:rPr>
+          <w:lang w:val="tr-TR"/>
+        </w:rPr>
+      </w:pPr>
+      <w:r>
+        <w:rPr>
+          <w:lang w:val="tr-TR"/>
+        </w:rPr>
+        <w:t>class get_price_boundary &lt;&lt;Boundary&gt;&gt; {</w:t>
+      </w:r>
+    </w:p>
+    <w:p>
+      <w:pPr>
+        <w:rPr>
+          <w:lang w:val="tr-TR"/>
+        </w:rPr>
+      </w:pPr>
+      <w:r>
+        <w:rPr>
+          <w:lang w:val="tr-TR"/>
+        </w:rPr>
+        <w:t xml:space="preserve">    +commands: List&lt;String&gt;</w:t>
+      </w:r>
+    </w:p>
+    <w:p>
+      <w:pPr>
+        <w:rPr>
+          <w:lang w:val="tr-TR"/>
+        </w:rPr>
+      </w:pPr>
+      <w:r>
+        <w:rPr>
+          <w:lang w:val="tr-TR"/>
+        </w:rPr>
+        <w:t xml:space="preserve">    +get_price()</w:t>
+      </w:r>
+    </w:p>
+    <w:p>
+      <w:pPr>
+        <w:rPr>
+          <w:lang w:val="tr-TR"/>
+        </w:rPr>
+      </w:pPr>
+      <w:r>
+        <w:rPr>
+          <w:lang w:val="tr-TR"/>
+        </w:rPr>
+        <w:t>}</w:t>
+      </w:r>
+    </w:p>
+    <w:p>
+      <w:pPr>
+        <w:rPr>
+          <w:lang w:val="tr-TR"/>
+        </w:rPr>
+      </w:pPr>
+    </w:p>
+    <w:p>
+      <w:pPr>
+        <w:rPr>
+          <w:lang w:val="tr-TR"/>
+        </w:rPr>
+      </w:pPr>
+      <w:r>
+        <w:rPr>
+          <w:lang w:val="tr-TR"/>
+        </w:rPr>
+        <w:t>class start_monitoring_price_boundary &lt;&lt;Boundary&gt;&gt; {</w:t>
+      </w:r>
+    </w:p>
+    <w:p>
+      <w:pPr>
+        <w:rPr>
+          <w:lang w:val="tr-TR"/>
+        </w:rPr>
+      </w:pPr>
+      <w:r>
+        <w:rPr>
+          <w:lang w:val="tr-TR"/>
+        </w:rPr>
+        <w:t xml:space="preserve">    +commands: List&lt;String&gt;</w:t>
+      </w:r>
+    </w:p>
+    <w:p>
+      <w:pPr>
+        <w:rPr>
+          <w:lang w:val="tr-TR"/>
+        </w:rPr>
+      </w:pPr>
+      <w:r>
+        <w:rPr>
+          <w:lang w:val="tr-TR"/>
+        </w:rPr>
+        <w:t xml:space="preserve">    +start_monitoring_price()</w:t>
+      </w:r>
+    </w:p>
+    <w:p>
+      <w:pPr>
+        <w:rPr>
+          <w:lang w:val="tr-TR"/>
+        </w:rPr>
+      </w:pPr>
+      <w:r>
+        <w:rPr>
+          <w:lang w:val="tr-TR"/>
+        </w:rPr>
+        <w:t>}</w:t>
+      </w:r>
+    </w:p>
+    <w:p>
+      <w:pPr>
+        <w:rPr>
+          <w:lang w:val="tr-TR"/>
+        </w:rPr>
+      </w:pPr>
+    </w:p>
+    <w:p>
+      <w:pPr>
+        <w:rPr>
+          <w:lang w:val="tr-TR"/>
+        </w:rPr>
+      </w:pPr>
+      <w:r>
+        <w:rPr>
+          <w:lang w:val="tr-TR"/>
+        </w:rPr>
+        <w:t>class stop_monitoring_price_boundary &lt;&lt;Boundary&gt;&gt; {</w:t>
+      </w:r>
+    </w:p>
+    <w:p>
+      <w:pPr>
+        <w:rPr>
+          <w:lang w:val="tr-TR"/>
+        </w:rPr>
+      </w:pPr>
+      <w:r>
+        <w:rPr>
+          <w:lang w:val="tr-TR"/>
+        </w:rPr>
+        <w:t xml:space="preserve">    +commands: List&lt;String&gt;</w:t>
+      </w:r>
+    </w:p>
+    <w:p>
+      <w:pPr>
+        <w:rPr>
+          <w:lang w:val="tr-TR"/>
+        </w:rPr>
+      </w:pPr>
+      <w:r>
+        <w:rPr>
+          <w:lang w:val="tr-TR"/>
+        </w:rPr>
+        <w:t xml:space="preserve">    +stop_monitoring_price()</w:t>
+      </w:r>
+    </w:p>
+    <w:p>
+      <w:pPr>
+        <w:rPr>
+          <w:lang w:val="tr-TR"/>
+        </w:rPr>
+      </w:pPr>
+      <w:r>
+        <w:rPr>
+          <w:lang w:val="tr-TR"/>
+        </w:rPr>
+        <w:t>}</w:t>
+      </w:r>
+    </w:p>
+    <w:p>
+      <w:pPr>
+        <w:rPr>
+          <w:lang w:val="tr-TR"/>
+        </w:rPr>
+      </w:pPr>
+    </w:p>
+    <w:p>
+      <w:pPr>
+        <w:rPr>
+          <w:lang w:val="tr-TR"/>
+        </w:rPr>
+      </w:pPr>
+      <w:r>
+        <w:rPr>
+          <w:lang w:val="tr-TR"/>
+        </w:rPr>
+        <w:t>' Control Classes</w:t>
+      </w:r>
+    </w:p>
+    <w:p>
+      <w:pPr>
+        <w:rPr>
+          <w:lang w:val="tr-TR"/>
+        </w:rPr>
+      </w:pPr>
+      <w:r>
+        <w:rPr>
+          <w:lang w:val="tr-TR"/>
+        </w:rPr>
+        <w:t>class project_help_control &lt;&lt;Control&gt;&gt; {</w:t>
+      </w:r>
+    </w:p>
+    <w:p>
+      <w:pPr>
+        <w:rPr>
+          <w:lang w:val="tr-TR"/>
+        </w:rPr>
+      </w:pPr>
+      <w:r>
+        <w:rPr>
+          <w:lang w:val="tr-TR"/>
+        </w:rPr>
+        <w:t xml:space="preserve">    +execute()</w:t>
+      </w:r>
+    </w:p>
+    <w:p>
+      <w:pPr>
+        <w:rPr>
+          <w:lang w:val="tr-TR"/>
+        </w:rPr>
+      </w:pPr>
+      <w:r>
+        <w:rPr>
+          <w:lang w:val="tr-TR"/>
+        </w:rPr>
+        <w:t>}</w:t>
+      </w:r>
+    </w:p>
+    <w:p>
+      <w:pPr>
+        <w:rPr>
+          <w:lang w:val="tr-TR"/>
+        </w:rPr>
+      </w:pPr>
+    </w:p>
+    <w:p>
+      <w:pPr>
+        <w:rPr>
+          <w:lang w:val="tr-TR"/>
+        </w:rPr>
+      </w:pPr>
+      <w:r>
+        <w:rPr>
+          <w:lang w:val="tr-TR"/>
+        </w:rPr>
+        <w:t>class receive_email_control &lt;&lt;Control&gt;&gt; {</w:t>
+      </w:r>
+    </w:p>
+    <w:p>
+      <w:pPr>
+        <w:rPr>
+          <w:lang w:val="tr-TR"/>
+        </w:rPr>
+      </w:pPr>
+      <w:r>
+        <w:rPr>
+          <w:lang w:val="tr-TR"/>
+        </w:rPr>
+        <w:t xml:space="preserve">    +execute()</w:t>
+      </w:r>
+    </w:p>
+    <w:p>
+      <w:pPr>
+        <w:rPr>
+          <w:lang w:val="tr-TR"/>
+        </w:rPr>
+      </w:pPr>
+      <w:r>
+        <w:rPr>
+          <w:lang w:val="tr-TR"/>
+        </w:rPr>
+        <w:t>}</w:t>
+      </w:r>
+    </w:p>
+    <w:p>
+      <w:pPr>
+        <w:rPr>
+          <w:lang w:val="tr-TR"/>
+        </w:rPr>
+      </w:pPr>
+    </w:p>
+    <w:p>
+      <w:pPr>
+        <w:rPr>
+          <w:lang w:val="tr-TR"/>
+        </w:rPr>
+      </w:pPr>
+      <w:r>
+        <w:rPr>
+          <w:lang w:val="tr-TR"/>
+        </w:rPr>
+        <w:t>class close_browser_control &lt;&lt;Control&gt;&gt; {</w:t>
+      </w:r>
+    </w:p>
+    <w:p>
+      <w:pPr>
+        <w:rPr>
+          <w:lang w:val="tr-TR"/>
+        </w:rPr>
+      </w:pPr>
+      <w:r>
+        <w:rPr>
+          <w:lang w:val="tr-TR"/>
+        </w:rPr>
+        <w:t xml:space="preserve">    +execute()</w:t>
+      </w:r>
+    </w:p>
+    <w:p>
+      <w:pPr>
+        <w:rPr>
+          <w:lang w:val="tr-TR"/>
+        </w:rPr>
+      </w:pPr>
+      <w:r>
+        <w:rPr>
+          <w:lang w:val="tr-TR"/>
+        </w:rPr>
+        <w:t>}</w:t>
+      </w:r>
+    </w:p>
+    <w:p>
+      <w:pPr>
+        <w:rPr>
+          <w:lang w:val="tr-TR"/>
+        </w:rPr>
+      </w:pPr>
+    </w:p>
+    <w:p>
+      <w:pPr>
+        <w:rPr>
+          <w:lang w:val="tr-TR"/>
+        </w:rPr>
+      </w:pPr>
+      <w:r>
+        <w:rPr>
+          <w:lang w:val="tr-TR"/>
+        </w:rPr>
+        <w:lastRenderedPageBreak/>
+        <w:t>class login_control &lt;&lt;Control&gt;&gt; {</w:t>
+      </w:r>
+    </w:p>
+    <w:p>
+      <w:pPr>
+        <w:rPr>
+          <w:lang w:val="tr-TR"/>
+        </w:rPr>
+      </w:pPr>
+      <w:r>
+        <w:rPr>
+          <w:lang w:val="tr-TR"/>
+        </w:rPr>
+        <w:t xml:space="preserve">    +execute()</w:t>
+      </w:r>
+    </w:p>
+    <w:p>
+      <w:pPr>
+        <w:rPr>
+          <w:lang w:val="tr-TR"/>
+        </w:rPr>
+      </w:pPr>
+      <w:r>
+        <w:rPr>
+          <w:lang w:val="tr-TR"/>
+        </w:rPr>
+        <w:t>}</w:t>
+      </w:r>
+    </w:p>
+    <w:p>
+      <w:pPr>
+        <w:rPr>
+          <w:lang w:val="tr-TR"/>
+        </w:rPr>
+      </w:pPr>
+    </w:p>
+    <w:p>
+      <w:pPr>
+        <w:rPr>
+          <w:lang w:val="tr-TR"/>
+        </w:rPr>
+      </w:pPr>
+      <w:r>
+        <w:rPr>
+          <w:lang w:val="tr-TR"/>
+        </w:rPr>
+        <w:t>class navigate_to_website_control &lt;&lt;Control&gt;&gt; {</w:t>
+      </w:r>
+    </w:p>
+    <w:p>
+      <w:pPr>
+        <w:rPr>
+          <w:lang w:val="tr-TR"/>
+        </w:rPr>
+      </w:pPr>
+      <w:r>
+        <w:rPr>
+          <w:lang w:val="tr-TR"/>
+        </w:rPr>
+        <w:t xml:space="preserve">    +execute()</w:t>
+      </w:r>
+    </w:p>
+    <w:p>
+      <w:pPr>
+        <w:rPr>
+          <w:lang w:val="tr-TR"/>
+        </w:rPr>
+      </w:pPr>
+      <w:r>
+        <w:rPr>
+          <w:lang w:val="tr-TR"/>
+        </w:rPr>
+        <w:t>}</w:t>
+      </w:r>
+    </w:p>
+    <w:p>
+      <w:pPr>
+        <w:rPr>
+          <w:lang w:val="tr-TR"/>
+        </w:rPr>
+      </w:pPr>
+    </w:p>
+    <w:p>
+      <w:pPr>
+        <w:rPr>
+          <w:lang w:val="tr-TR"/>
+        </w:rPr>
+      </w:pPr>
+      <w:r>
+        <w:rPr>
+          <w:lang w:val="tr-TR"/>
+        </w:rPr>
+        <w:t>class check_availability_control &lt;&lt;Control&gt;&gt; {</w:t>
+      </w:r>
+    </w:p>
+    <w:p>
+      <w:pPr>
+        <w:rPr>
+          <w:lang w:val="tr-TR"/>
+        </w:rPr>
+      </w:pPr>
+      <w:r>
+        <w:rPr>
+          <w:lang w:val="tr-TR"/>
+        </w:rPr>
+        <w:t xml:space="preserve">    +execute()</w:t>
+      </w:r>
+    </w:p>
+    <w:p>
+      <w:pPr>
+        <w:rPr>
+          <w:lang w:val="tr-TR"/>
+        </w:rPr>
+      </w:pPr>
+      <w:r>
+        <w:rPr>
+          <w:lang w:val="tr-TR"/>
+        </w:rPr>
+        <w:t>}</w:t>
+      </w:r>
+    </w:p>
+    <w:p>
+      <w:pPr>
+        <w:rPr>
+          <w:lang w:val="tr-TR"/>
+        </w:rPr>
+      </w:pPr>
+    </w:p>
+    <w:p>
+      <w:pPr>
+        <w:rPr>
+          <w:lang w:val="tr-TR"/>
+        </w:rPr>
+      </w:pPr>
+      <w:r>
+        <w:rPr>
+          <w:lang w:val="tr-TR"/>
+        </w:rPr>
+        <w:t>class start_monitoring_availability_control &lt;&lt;Control&gt;&gt; {</w:t>
+      </w:r>
+    </w:p>
+    <w:p>
+      <w:pPr>
+        <w:rPr>
+          <w:lang w:val="tr-TR"/>
+        </w:rPr>
+      </w:pPr>
+      <w:r>
+        <w:rPr>
+          <w:lang w:val="tr-TR"/>
+        </w:rPr>
+        <w:t xml:space="preserve">    +execute()</w:t>
+      </w:r>
+    </w:p>
+    <w:p>
+      <w:pPr>
+        <w:rPr>
+          <w:lang w:val="tr-TR"/>
+        </w:rPr>
+      </w:pPr>
+      <w:r>
+        <w:rPr>
+          <w:lang w:val="tr-TR"/>
+        </w:rPr>
+        <w:t>}</w:t>
+      </w:r>
+    </w:p>
+    <w:p>
+      <w:pPr>
+        <w:rPr>
+          <w:lang w:val="tr-TR"/>
+        </w:rPr>
+      </w:pPr>
+    </w:p>
+    <w:p>
+      <w:pPr>
+        <w:rPr>
+          <w:lang w:val="tr-TR"/>
+        </w:rPr>
+      </w:pPr>
+      <w:r>
+        <w:rPr>
+          <w:lang w:val="tr-TR"/>
+        </w:rPr>
+        <w:t>class stop_monitoring_availability_control &lt;&lt;Control&gt;&gt; {</w:t>
+      </w:r>
+    </w:p>
+    <w:p>
+      <w:pPr>
+        <w:rPr>
+          <w:lang w:val="tr-TR"/>
+        </w:rPr>
+      </w:pPr>
+      <w:r>
+        <w:rPr>
+          <w:lang w:val="tr-TR"/>
+        </w:rPr>
+        <w:t xml:space="preserve">    +execute()</w:t>
+      </w:r>
+    </w:p>
+    <w:p>
+      <w:pPr>
+        <w:rPr>
+          <w:lang w:val="tr-TR"/>
+        </w:rPr>
+      </w:pPr>
+      <w:r>
+        <w:rPr>
+          <w:lang w:val="tr-TR"/>
+        </w:rPr>
+        <w:t>}</w:t>
+      </w:r>
+    </w:p>
+    <w:p>
+      <w:pPr>
+        <w:rPr>
+          <w:lang w:val="tr-TR"/>
+        </w:rPr>
+      </w:pPr>
+    </w:p>
+    <w:p>
+      <w:pPr>
+        <w:rPr>
+          <w:lang w:val="tr-TR"/>
+        </w:rPr>
+      </w:pPr>
+      <w:r>
+        <w:rPr>
+          <w:lang w:val="tr-TR"/>
+        </w:rPr>
+        <w:t>class get_price_control &lt;&lt;Control&gt;&gt; {</w:t>
+      </w:r>
+    </w:p>
+    <w:p>
+      <w:pPr>
+        <w:rPr>
+          <w:lang w:val="tr-TR"/>
+        </w:rPr>
+      </w:pPr>
+      <w:r>
+        <w:rPr>
+          <w:lang w:val="tr-TR"/>
+        </w:rPr>
+        <w:t xml:space="preserve">    +execute()</w:t>
+      </w:r>
+    </w:p>
+    <w:p>
+      <w:pPr>
+        <w:rPr>
+          <w:lang w:val="tr-TR"/>
+        </w:rPr>
+      </w:pPr>
+      <w:r>
+        <w:rPr>
+          <w:lang w:val="tr-TR"/>
+        </w:rPr>
+        <w:t>}</w:t>
+      </w:r>
+    </w:p>
+    <w:p>
+      <w:pPr>
+        <w:rPr>
+          <w:lang w:val="tr-TR"/>
+        </w:rPr>
+      </w:pPr>
+    </w:p>
+    <w:p>
+      <w:pPr>
+        <w:rPr>
+          <w:lang w:val="tr-TR"/>
+        </w:rPr>
+      </w:pPr>
+      <w:r>
+        <w:rPr>
+          <w:lang w:val="tr-TR"/>
+        </w:rPr>
+        <w:t>class start_monitoring_price_control &lt;&lt;Control&gt;&gt; {</w:t>
+      </w:r>
+    </w:p>
+    <w:p>
+      <w:pPr>
+        <w:rPr>
+          <w:lang w:val="tr-TR"/>
+        </w:rPr>
+      </w:pPr>
+      <w:r>
+        <w:rPr>
+          <w:lang w:val="tr-TR"/>
+        </w:rPr>
+        <w:t xml:space="preserve">    +execute()</w:t>
+      </w:r>
+    </w:p>
+    <w:p>
+      <w:pPr>
+        <w:rPr>
+          <w:lang w:val="tr-TR"/>
+        </w:rPr>
+      </w:pPr>
+      <w:r>
+        <w:rPr>
+          <w:lang w:val="tr-TR"/>
+        </w:rPr>
+        <w:t>}</w:t>
+      </w:r>
+    </w:p>
+    <w:p>
+      <w:pPr>
+        <w:rPr>
+          <w:lang w:val="tr-TR"/>
+        </w:rPr>
+      </w:pPr>
+    </w:p>
+    <w:p>
+      <w:pPr>
+        <w:rPr>
+          <w:lang w:val="tr-TR"/>
+        </w:rPr>
+      </w:pPr>
+      <w:r>
+        <w:rPr>
+          <w:lang w:val="tr-TR"/>
+        </w:rPr>
+        <w:t>class stop_monitoring_price_control &lt;&lt;Control&gt;&gt; {</w:t>
+      </w:r>
+    </w:p>
+    <w:p>
+      <w:pPr>
+        <w:rPr>
+          <w:lang w:val="tr-TR"/>
+        </w:rPr>
+      </w:pPr>
+      <w:r>
+        <w:rPr>
+          <w:lang w:val="tr-TR"/>
+        </w:rPr>
+        <w:t xml:space="preserve">    +execute()</w:t>
+      </w:r>
+    </w:p>
+    <w:p>
+      <w:pPr>
+        <w:rPr>
+          <w:lang w:val="tr-TR"/>
+        </w:rPr>
+      </w:pPr>
+      <w:r>
+        <w:rPr>
+          <w:lang w:val="tr-TR"/>
+        </w:rPr>
+        <w:lastRenderedPageBreak/>
+        <w:t>}</w:t>
+      </w:r>
+    </w:p>
+    <w:p>
+      <w:pPr>
+        <w:rPr>
+          <w:lang w:val="tr-TR"/>
+        </w:rPr>
+      </w:pPr>
+    </w:p>
+    <w:p>
+      <w:pPr>
+        <w:rPr>
+          <w:lang w:val="tr-TR"/>
+        </w:rPr>
+      </w:pPr>
+      <w:r>
+        <w:rPr>
+          <w:lang w:val="tr-TR"/>
+        </w:rPr>
+        <w:t>' Entity Classes</w:t>
+      </w:r>
+    </w:p>
+    <w:p>
+      <w:pPr>
+        <w:rPr>
+          <w:lang w:val="tr-TR"/>
+        </w:rPr>
+      </w:pPr>
+      <w:r>
+        <w:rPr>
+          <w:lang w:val="tr-TR"/>
+        </w:rPr>
+        <w:t>class AvailabilityEntity &lt;&lt;Entity&gt;&gt; {</w:t>
+      </w:r>
+    </w:p>
+    <w:p>
+      <w:pPr>
+        <w:rPr>
+          <w:lang w:val="tr-TR"/>
+        </w:rPr>
+      </w:pPr>
+      <w:r>
+        <w:rPr>
+          <w:lang w:val="tr-TR"/>
+        </w:rPr>
+        <w:t xml:space="preserve">    +availability_data: List&lt;Data&gt;</w:t>
+      </w:r>
+    </w:p>
+    <w:p>
+      <w:pPr>
+        <w:rPr>
+          <w:lang w:val="tr-TR"/>
+        </w:rPr>
+      </w:pPr>
+      <w:r>
+        <w:rPr>
+          <w:lang w:val="tr-TR"/>
+        </w:rPr>
+        <w:t xml:space="preserve">    +last_checked: DateTime</w:t>
+      </w:r>
+    </w:p>
+    <w:p>
+      <w:pPr>
+        <w:rPr>
+          <w:lang w:val="tr-TR"/>
+        </w:rPr>
+      </w:pPr>
+      <w:r>
+        <w:rPr>
+          <w:lang w:val="tr-TR"/>
+        </w:rPr>
+        <w:t xml:space="preserve">    +check_availability()</w:t>
+      </w:r>
+    </w:p>
+    <w:p>
+      <w:pPr>
+        <w:rPr>
+          <w:lang w:val="tr-TR"/>
+        </w:rPr>
+      </w:pPr>
+      <w:r>
+        <w:rPr>
+          <w:lang w:val="tr-TR"/>
+        </w:rPr>
+        <w:t xml:space="preserve">    +export_data()</w:t>
+      </w:r>
+    </w:p>
+    <w:p>
+      <w:pPr>
+        <w:rPr>
+          <w:lang w:val="tr-TR"/>
+        </w:rPr>
+      </w:pPr>
+      <w:r>
+        <w:rPr>
+          <w:lang w:val="tr-TR"/>
+        </w:rPr>
+        <w:t>}</w:t>
+      </w:r>
+    </w:p>
+    <w:p>
+      <w:pPr>
+        <w:rPr>
+          <w:lang w:val="tr-TR"/>
+        </w:rPr>
+      </w:pPr>
+    </w:p>
+    <w:p>
+      <w:pPr>
+        <w:rPr>
+          <w:lang w:val="tr-TR"/>
+        </w:rPr>
+      </w:pPr>
+      <w:r>
+        <w:rPr>
+          <w:lang w:val="tr-TR"/>
+        </w:rPr>
+        <w:t>class BrowserEntity &lt;&lt;Entity&gt;&gt; {</w:t>
+      </w:r>
+    </w:p>
+    <w:p>
+      <w:pPr>
+        <w:rPr>
+          <w:lang w:val="tr-TR"/>
+        </w:rPr>
+      </w:pPr>
+      <w:r>
+        <w:rPr>
+          <w:lang w:val="tr-TR"/>
+        </w:rPr>
+        <w:t xml:space="preserve">    +cookies: List&lt;Cookie&gt;</w:t>
+      </w:r>
+    </w:p>
+    <w:p>
+      <w:pPr>
+        <w:rPr>
+          <w:lang w:val="tr-TR"/>
+        </w:rPr>
+      </w:pPr>
+      <w:r>
+        <w:rPr>
+          <w:lang w:val="tr-TR"/>
+        </w:rPr>
+        <w:t xml:space="preserve">    +session_data: Map&lt;String, String&gt;</w:t>
+      </w:r>
+    </w:p>
+    <w:p>
+      <w:pPr>
+        <w:rPr>
+          <w:lang w:val="tr-TR"/>
+        </w:rPr>
+      </w:pPr>
+      <w:r>
+        <w:rPr>
+          <w:lang w:val="tr-TR"/>
+        </w:rPr>
+        <w:t xml:space="preserve">    +launch_browser()</w:t>
+      </w:r>
+    </w:p>
+    <w:p>
+      <w:pPr>
+        <w:rPr>
+          <w:lang w:val="tr-TR"/>
+        </w:rPr>
+      </w:pPr>
+      <w:r>
+        <w:rPr>
+          <w:lang w:val="tr-TR"/>
+        </w:rPr>
+        <w:t xml:space="preserve">    +navigate_to_website()</w:t>
+      </w:r>
+    </w:p>
+    <w:p>
+      <w:pPr>
+        <w:rPr>
+          <w:lang w:val="tr-TR"/>
+        </w:rPr>
+      </w:pPr>
+      <w:r>
+        <w:rPr>
+          <w:lang w:val="tr-TR"/>
+        </w:rPr>
+        <w:t xml:space="preserve">    +close_browser()</w:t>
+      </w:r>
+    </w:p>
+    <w:p>
+      <w:pPr>
+        <w:rPr>
+          <w:lang w:val="tr-TR"/>
+        </w:rPr>
+      </w:pPr>
+      <w:r>
+        <w:rPr>
+          <w:lang w:val="tr-TR"/>
+        </w:rPr>
+        <w:t xml:space="preserve">    +login()</w:t>
+      </w:r>
+    </w:p>
+    <w:p>
+      <w:pPr>
+        <w:rPr>
+          <w:lang w:val="tr-TR"/>
+        </w:rPr>
+      </w:pPr>
+      <w:r>
+        <w:rPr>
+          <w:lang w:val="tr-TR"/>
+        </w:rPr>
+        <w:t>}</w:t>
+      </w:r>
+    </w:p>
+    <w:p>
+      <w:pPr>
+        <w:rPr>
+          <w:lang w:val="tr-TR"/>
+        </w:rPr>
+      </w:pPr>
+    </w:p>
+    <w:p>
+      <w:pPr>
+        <w:rPr>
+          <w:lang w:val="tr-TR"/>
+        </w:rPr>
+      </w:pPr>
+      <w:r>
+        <w:rPr>
+          <w:lang w:val="tr-TR"/>
+        </w:rPr>
+        <w:t>class DataExportEntity &lt;&lt;Entity&gt;&gt; {</w:t>
+      </w:r>
+    </w:p>
+    <w:p>
+      <w:pPr>
+        <w:rPr>
+          <w:lang w:val="tr-TR"/>
+        </w:rPr>
+      </w:pPr>
+      <w:r>
+        <w:rPr>
+          <w:lang w:val="tr-TR"/>
+        </w:rPr>
+        <w:t xml:space="preserve">    +file_paths: List&lt;String&gt;</w:t>
+      </w:r>
+    </w:p>
+    <w:p>
+      <w:pPr>
+        <w:rPr>
+          <w:lang w:val="tr-TR"/>
+        </w:rPr>
+      </w:pPr>
+      <w:r>
+        <w:rPr>
+          <w:lang w:val="tr-TR"/>
+        </w:rPr>
+        <w:t xml:space="preserve">    +export_to_excel()</w:t>
+      </w:r>
+    </w:p>
+    <w:p>
+      <w:pPr>
+        <w:rPr>
+          <w:lang w:val="tr-TR"/>
+        </w:rPr>
+      </w:pPr>
+      <w:r>
+        <w:rPr>
+          <w:lang w:val="tr-TR"/>
+        </w:rPr>
+        <w:t xml:space="preserve">    +export_to_html()</w:t>
+      </w:r>
+    </w:p>
+    <w:p>
+      <w:pPr>
+        <w:rPr>
+          <w:lang w:val="tr-TR"/>
+        </w:rPr>
+      </w:pPr>
+      <w:r>
+        <w:rPr>
+          <w:lang w:val="tr-TR"/>
+        </w:rPr>
+        <w:t>}</w:t>
+      </w:r>
+    </w:p>
+    <w:p>
+      <w:pPr>
+        <w:rPr>
+          <w:lang w:val="tr-TR"/>
+        </w:rPr>
+      </w:pPr>
+    </w:p>
+    <w:p>
+      <w:pPr>
+        <w:rPr>
+          <w:lang w:val="tr-TR"/>
+        </w:rPr>
+      </w:pPr>
+      <w:r>
+        <w:rPr>
+          <w:lang w:val="tr-TR"/>
+        </w:rPr>
+        <w:t>class EmailEntity &lt;&lt;Entity&gt;&gt; {</w:t>
+      </w:r>
+    </w:p>
+    <w:p>
+      <w:pPr>
+        <w:rPr>
+          <w:lang w:val="tr-TR"/>
+        </w:rPr>
+      </w:pPr>
+      <w:r>
+        <w:rPr>
+          <w:lang w:val="tr-TR"/>
+        </w:rPr>
+        <w:t xml:space="preserve">    +email_queue: List&lt;Email&gt;</w:t>
+      </w:r>
+    </w:p>
+    <w:p>
+      <w:pPr>
+        <w:rPr>
+          <w:lang w:val="tr-TR"/>
+        </w:rPr>
+      </w:pPr>
+      <w:r>
+        <w:rPr>
+          <w:lang w:val="tr-TR"/>
+        </w:rPr>
+        <w:t xml:space="preserve">    +send_email_with_attachments()</w:t>
+      </w:r>
+    </w:p>
+    <w:p>
+      <w:pPr>
+        <w:rPr>
+          <w:lang w:val="tr-TR"/>
+        </w:rPr>
+      </w:pPr>
+      <w:r>
+        <w:rPr>
+          <w:lang w:val="tr-TR"/>
+        </w:rPr>
+        <w:t>}</w:t>
+      </w:r>
+    </w:p>
+    <w:p>
+      <w:pPr>
+        <w:rPr>
+          <w:lang w:val="tr-TR"/>
+        </w:rPr>
+      </w:pPr>
+    </w:p>
+    <w:p>
+      <w:pPr>
+        <w:rPr>
+          <w:lang w:val="tr-TR"/>
+        </w:rPr>
+      </w:pPr>
+      <w:r>
+        <w:rPr>
+          <w:lang w:val="tr-TR"/>
+        </w:rPr>
+        <w:lastRenderedPageBreak/>
+        <w:t>class PriceEntity &lt;&lt;Entity&gt;&gt; {</w:t>
+      </w:r>
+    </w:p>
+    <w:p>
+      <w:pPr>
+        <w:rPr>
+          <w:lang w:val="tr-TR"/>
+        </w:rPr>
+      </w:pPr>
+      <w:r>
+        <w:rPr>
+          <w:lang w:val="tr-TR"/>
+        </w:rPr>
+        <w:t xml:space="preserve">    +price_data: Map&lt;String, Double&gt;</w:t>
+      </w:r>
+    </w:p>
+    <w:p>
+      <w:pPr>
+        <w:rPr>
+          <w:lang w:val="tr-TR"/>
+        </w:rPr>
+      </w:pPr>
+      <w:r>
+        <w:rPr>
+          <w:lang w:val="tr-TR"/>
+        </w:rPr>
+        <w:t xml:space="preserve">    +last_updated: DateTime</w:t>
+      </w:r>
+    </w:p>
+    <w:p>
+      <w:pPr>
+        <w:rPr>
+          <w:lang w:val="tr-TR"/>
+        </w:rPr>
+      </w:pPr>
+      <w:r>
+        <w:rPr>
+          <w:lang w:val="tr-TR"/>
+        </w:rPr>
+        <w:t xml:space="preserve">    +get_price()</w:t>
+      </w:r>
+    </w:p>
+    <w:p>
+      <w:pPr>
+        <w:rPr>
+          <w:lang w:val="tr-TR"/>
+        </w:rPr>
+      </w:pPr>
+      <w:r>
+        <w:rPr>
+          <w:lang w:val="tr-TR"/>
+        </w:rPr>
+        <w:t xml:space="preserve">    +export_data()</w:t>
+      </w:r>
+    </w:p>
+    <w:p>
+      <w:pPr>
+        <w:rPr>
+          <w:lang w:val="tr-TR"/>
+        </w:rPr>
+      </w:pPr>
+      <w:r>
+        <w:rPr>
+          <w:lang w:val="tr-TR"/>
+        </w:rPr>
+        <w:t>}</w:t>
+      </w:r>
+    </w:p>
+    <w:p>
+      <w:pPr>
+        <w:rPr>
+          <w:lang w:val="tr-TR"/>
+        </w:rPr>
+      </w:pPr>
+    </w:p>
+    <w:p>
+      <w:pPr>
+        <w:rPr>
+          <w:lang w:val="tr-TR"/>
+        </w:rPr>
+      </w:pPr>
+      <w:r>
+        <w:rPr>
+          <w:lang w:val="tr-TR"/>
+        </w:rPr>
+        <w:t>' Relationships</w:t>
+      </w:r>
+    </w:p>
+    <w:p>
+      <w:pPr>
+        <w:rPr>
+          <w:lang w:val="tr-TR"/>
+        </w:rPr>
+      </w:pPr>
+      <w:r>
+        <w:rPr>
+          <w:lang w:val="tr-TR"/>
+        </w:rPr>
+        <w:t>project_help_boundary --&gt; project_help_control</w:t>
+      </w:r>
+    </w:p>
+    <w:p>
+      <w:pPr>
+        <w:rPr>
+          <w:lang w:val="tr-TR"/>
+        </w:rPr>
+      </w:pPr>
+      <w:r>
+        <w:rPr>
+          <w:lang w:val="tr-TR"/>
+        </w:rPr>
+        <w:t>receive_email_boundary --&gt; receive_email_control</w:t>
+      </w:r>
+    </w:p>
+    <w:p>
+      <w:pPr>
+        <w:rPr>
+          <w:lang w:val="tr-TR"/>
+        </w:rPr>
+      </w:pPr>
+      <w:r>
+        <w:rPr>
+          <w:lang w:val="tr-TR"/>
+        </w:rPr>
+        <w:t>close_browser_boundary --&gt; close_browser_control</w:t>
+      </w:r>
+    </w:p>
+    <w:p>
+      <w:pPr>
+        <w:rPr>
+          <w:lang w:val="tr-TR"/>
+        </w:rPr>
+      </w:pPr>
+      <w:r>
+        <w:rPr>
+          <w:lang w:val="tr-TR"/>
+        </w:rPr>
+        <w:t>login_boundary --&gt; login_control</w:t>
+      </w:r>
+    </w:p>
+    <w:p>
+      <w:pPr>
+        <w:rPr>
+          <w:lang w:val="tr-TR"/>
+        </w:rPr>
+      </w:pPr>
+      <w:r>
+        <w:rPr>
+          <w:lang w:val="tr-TR"/>
+        </w:rPr>
+        <w:t>navigate_to_website_boundary --&gt; navigate_to_website_control</w:t>
+      </w:r>
+    </w:p>
+    <w:p>
+      <w:pPr>
+        <w:rPr>
+          <w:lang w:val="tr-TR"/>
+        </w:rPr>
+      </w:pPr>
+      <w:r>
+        <w:rPr>
+          <w:lang w:val="tr-TR"/>
+        </w:rPr>
+        <w:t>check_availability_boundary --&gt; check_availability_control</w:t>
+      </w:r>
+    </w:p>
+    <w:p>
+      <w:pPr>
+        <w:rPr>
+          <w:lang w:val="tr-TR"/>
+        </w:rPr>
+      </w:pPr>
+      <w:r>
+        <w:rPr>
+          <w:lang w:val="tr-TR"/>
+        </w:rPr>
+        <w:t>start_monitoring_availability_boundary --&gt; start_monitoring_availability_control</w:t>
+      </w:r>
+    </w:p>
+    <w:p>
+      <w:pPr>
+        <w:rPr>
+          <w:lang w:val="tr-TR"/>
+        </w:rPr>
+      </w:pPr>
+      <w:r>
+        <w:rPr>
+          <w:lang w:val="tr-TR"/>
+        </w:rPr>
+        <w:t>stop_monitoring_availability_boundary --&gt; stop_monitoring_availability_control</w:t>
+      </w:r>
+    </w:p>
+    <w:p>
+      <w:pPr>
+        <w:rPr>
+          <w:lang w:val="tr-TR"/>
+        </w:rPr>
+      </w:pPr>
+      <w:r>
+        <w:rPr>
+          <w:lang w:val="tr-TR"/>
+        </w:rPr>
+        <w:t>get_price_boundary --&gt; get_price_control</w:t>
+      </w:r>
+    </w:p>
+    <w:p>
+      <w:pPr>
+        <w:rPr>
+          <w:lang w:val="tr-TR"/>
+        </w:rPr>
+      </w:pPr>
+      <w:r>
+        <w:rPr>
+          <w:lang w:val="tr-TR"/>
+        </w:rPr>
+        <w:t>start_monitoring_price_boundary --&gt; start_monitoring_price_control</w:t>
+      </w:r>
+    </w:p>
+    <w:p>
+      <w:pPr>
+        <w:rPr>
+          <w:lang w:val="tr-TR"/>
+        </w:rPr>
+      </w:pPr>
+      <w:r>
+        <w:rPr>
+          <w:lang w:val="tr-TR"/>
+        </w:rPr>
+        <w:t>stop_monitoring_price_boundary --&gt; stop_monitoring_price_control</w:t>
+      </w:r>
+    </w:p>
+    <w:p>
+      <w:pPr>
+        <w:rPr>
+          <w:lang w:val="tr-TR"/>
+        </w:rPr>
+      </w:pPr>
+    </w:p>
+    <w:p>
+      <w:pPr>
+        <w:rPr>
+          <w:lang w:val="tr-TR"/>
+        </w:rPr>
+      </w:pPr>
+      <w:r>
+        <w:rPr>
+          <w:lang w:val="tr-TR"/>
+        </w:rPr>
+        <w:t>receive_email_control --&gt; EmailEntity</w:t>
+      </w:r>
+    </w:p>
+    <w:p>
+      <w:pPr>
+        <w:rPr>
+          <w:lang w:val="tr-TR"/>
+        </w:rPr>
+      </w:pPr>
+      <w:r>
+        <w:rPr>
+          <w:lang w:val="tr-TR"/>
+        </w:rPr>
+        <w:t>close_browser_control --&gt; BrowserEntity</w:t>
+      </w:r>
+    </w:p>
+    <w:p>
+      <w:pPr>
+        <w:rPr>
+          <w:lang w:val="tr-TR"/>
+        </w:rPr>
+      </w:pPr>
+      <w:r>
+        <w:rPr>
+          <w:lang w:val="tr-TR"/>
+        </w:rPr>
+        <w:t>login_control --&gt; BrowserEntity</w:t>
+      </w:r>
+    </w:p>
+    <w:p>
+      <w:pPr>
+        <w:rPr>
+          <w:lang w:val="tr-TR"/>
+        </w:rPr>
+      </w:pPr>
+      <w:r>
+        <w:rPr>
+          <w:lang w:val="tr-TR"/>
+        </w:rPr>
+        <w:t>navigate_to_website_control --&gt; BrowserEntity</w:t>
+      </w:r>
+    </w:p>
+    <w:p>
+      <w:pPr>
+        <w:rPr>
+          <w:lang w:val="tr-TR"/>
+        </w:rPr>
+      </w:pPr>
+      <w:r>
+        <w:rPr>
+          <w:lang w:val="tr-TR"/>
+        </w:rPr>
+        <w:t>check_availability_control --&gt; AvailabilityEntity</w:t>
+      </w:r>
+    </w:p>
+    <w:p>
+      <w:pPr>
+        <w:rPr>
+          <w:lang w:val="tr-TR"/>
+        </w:rPr>
+      </w:pPr>
+      <w:r>
+        <w:rPr>
+          <w:lang w:val="tr-TR"/>
+        </w:rPr>
+        <w:t>start_monitoring_availability_control --&gt; AvailabilityEntity</w:t>
+      </w:r>
+    </w:p>
+    <w:p>
+      <w:pPr>
+        <w:rPr>
+          <w:lang w:val="tr-TR"/>
+        </w:rPr>
+      </w:pPr>
+      <w:r>
+        <w:rPr>
+          <w:lang w:val="tr-TR"/>
+        </w:rPr>
+        <w:t>stop_monitoring_availability_control --&gt; AvailabilityEntity</w:t>
+      </w:r>
+    </w:p>
+    <w:p>
+      <w:pPr>
+        <w:rPr>
+          <w:lang w:val="tr-TR"/>
+        </w:rPr>
+      </w:pPr>
+      <w:r>
+        <w:rPr>
+          <w:lang w:val="tr-TR"/>
+        </w:rPr>
+        <w:t>get_price_control --&gt; PriceEntity</w:t>
+      </w:r>
+    </w:p>
+    <w:p>
+      <w:pPr>
+        <w:rPr>
+          <w:lang w:val="tr-TR"/>
+        </w:rPr>
+      </w:pPr>
+      <w:r>
+        <w:rPr>
+          <w:lang w:val="tr-TR"/>
+        </w:rPr>
+        <w:t>start_monitoring_price_control --&gt; PriceEntity</w:t>
+      </w:r>
+    </w:p>
+    <w:p>
+      <w:pPr>
+        <w:rPr>
+          <w:lang w:val="tr-TR"/>
+        </w:rPr>
+      </w:pPr>
+      <w:r>
+        <w:rPr>
+          <w:lang w:val="tr-TR"/>
+        </w:rPr>
+        <w:t>stop_monitoring_price_control --&gt; PriceEntity</w:t>
+      </w:r>
+    </w:p>
+    <w:p>
+      <w:pPr>
+        <w:rPr>
+          <w:lang w:val="tr-TR"/>
+        </w:rPr>
+      </w:pPr>
+      <w:r>
+        <w:rPr>
+          <w:lang w:val="tr-TR"/>
+        </w:rPr>
+        <w:lastRenderedPageBreak/>
+        <w:t>check_availability_control --&gt; DataExportEntity</w:t>
+      </w:r>
+    </w:p>
+    <w:p>
+      <w:pPr>
+        <w:rPr>
+          <w:lang w:val="tr-TR"/>
+        </w:rPr>
+      </w:pPr>
+      <w:r>
+        <w:rPr>
+          <w:lang w:val="tr-TR"/>
+        </w:rPr>
+        <w:t>get_price_control --&gt; DataExportEntity</w:t>
+      </w:r>
+    </w:p>
+    <w:p>
+      <w:pPr>
+        <w:rPr>
+          <w:lang w:val="tr-TR"/>
+        </w:rPr>
+      </w:pPr>
+    </w:p>
+    <w:p>
+      <w:r>
+        <w:rPr>
+          <w:lang w:val="tr-TR"/>
+        </w:rPr>
+        <w:t>@enduml</w:t>
       </w:r>
     </w:p>
     <w:sectPr>

</xml_diff>